<commit_message>
reste Biblio a faire
</commit_message>
<xml_diff>
--- a/2164_Veille_Techno/Rapport/Rapport.docx
+++ b/2164_Veille_Techno/Rapport/Rapport.docx
@@ -21,10 +21,25 @@
     </w:p>
     <w:p>
       <w:r>
-        <w:t>Master 1 AIDN</w:t>
-      </w:r>
-    </w:p>
-    <w:p>
+        <w:t xml:space="preserve">Master </w:t>
+      </w:r>
+      <w:r>
+        <w:t xml:space="preserve">Informatique parcours Application </w:t>
+      </w:r>
+      <w:r>
+        <w:t>Interactives</w:t>
+      </w:r>
+      <w:r>
+        <w:t xml:space="preserve"> et Données </w:t>
+      </w:r>
+      <w:r>
+        <w:t>Numériques</w:t>
+      </w:r>
+    </w:p>
+    <w:p>
+      <w:r>
+        <w:t xml:space="preserve">Année </w:t>
+      </w:r>
       <w:r>
         <w:t>2019 / 2020</w:t>
       </w:r>
@@ -48,7 +63,7 @@
         <mc:AlternateContent>
           <mc:Choice Requires="wps">
             <w:drawing>
-              <wp:anchor distT="0" distB="0" distL="114300" distR="114300" simplePos="0" relativeHeight="251659264" behindDoc="0" locked="0" layoutInCell="1" allowOverlap="1" wp14:anchorId="732F8C23" wp14:editId="4D79BE26">
+              <wp:anchor distT="0" distB="0" distL="114300" distR="114300" simplePos="0" relativeHeight="251659264" behindDoc="0" locked="0" layoutInCell="1" allowOverlap="1" wp14:anchorId="732F8C23" wp14:editId="6338B515">
                 <wp:simplePos x="0" y="0"/>
                 <wp:positionH relativeFrom="margin">
                   <wp:align>left</wp:align>
@@ -56,8 +71,8 @@
                 <wp:positionV relativeFrom="paragraph">
                   <wp:posOffset>6350</wp:posOffset>
                 </wp:positionV>
-                <wp:extent cx="5743575" cy="2066925"/>
-                <wp:effectExtent l="0" t="0" r="28575" b="28575"/>
+                <wp:extent cx="5743575" cy="1518699"/>
+                <wp:effectExtent l="0" t="0" r="28575" b="24765"/>
                 <wp:wrapNone/>
                 <wp:docPr id="2" name="Rectangle 2"/>
                 <wp:cNvGraphicFramePr/>
@@ -68,7 +83,7 @@
                       <wps:spPr>
                         <a:xfrm>
                           <a:off x="0" y="0"/>
-                          <a:ext cx="5743575" cy="2066925"/>
+                          <a:ext cx="5743575" cy="1518699"/>
                         </a:xfrm>
                         <a:prstGeom prst="rect">
                           <a:avLst/>
@@ -116,7 +131,7 @@
           </mc:Choice>
           <mc:Fallback>
             <w:pict>
-              <v:rect w14:anchorId="0517FE4E" id="Rectangle 2" o:spid="_x0000_s1026" style="position:absolute;margin-left:0;margin-top:.5pt;width:452.25pt;height:162.75pt;z-index:251659264;visibility:visible;mso-wrap-style:square;mso-width-percent:0;mso-height-percent:0;mso-wrap-distance-left:9pt;mso-wrap-distance-top:0;mso-wrap-distance-right:9pt;mso-wrap-distance-bottom:0;mso-position-horizontal:left;mso-position-horizontal-relative:margin;mso-position-vertical:absolute;mso-position-vertical-relative:text;mso-width-percent:0;mso-height-percent:0;mso-width-relative:margin;mso-height-relative:margin;v-text-anchor:middle" o:gfxdata="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" filled="f" strokecolor="black [3213]" strokeweight="1pt">
+              <v:rect w14:anchorId="7BB05F02" id="Rectangle 2" o:spid="_x0000_s1026" style="position:absolute;margin-left:0;margin-top:.5pt;width:452.25pt;height:119.6pt;z-index:251659264;visibility:visible;mso-wrap-style:square;mso-width-percent:0;mso-height-percent:0;mso-wrap-distance-left:9pt;mso-wrap-distance-top:0;mso-wrap-distance-right:9pt;mso-wrap-distance-bottom:0;mso-position-horizontal:left;mso-position-horizontal-relative:margin;mso-position-vertical:absolute;mso-position-vertical-relative:text;mso-width-percent:0;mso-height-percent:0;mso-width-relative:margin;mso-height-relative:margin;v-text-anchor:middle" o:gfxdata="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" filled="f" strokecolor="black [3213]" strokeweight="1pt">
                 <w10:wrap anchorx="margin"/>
               </v:rect>
             </w:pict>
@@ -124,40 +139,47 @@
         </mc:AlternateContent>
       </w:r>
       <w:r>
-        <w:t xml:space="preserve">Sujet 16 : </w:t>
+        <w:t>Rapport de Veille Technologique</w:t>
+      </w:r>
+      <w:r>
+        <w:t xml:space="preserve"> </w:t>
       </w:r>
     </w:p>
     <w:p>
       <w:pPr>
         <w:pStyle w:val="Titre"/>
-        <w:rPr>
-          <w:sz w:val="48"/>
-        </w:rPr>
       </w:pPr>
       <w:r>
-        <w:rPr>
-          <w:sz w:val="48"/>
-        </w:rPr>
-        <w:t>Comment marche un drone ? Quelles sont les caractéristiques des derniers capteurs imageurs ? Comment sont sauvegardées les données ? Quelles applications ?</w:t>
+        <w:t>Sujet 16 :</w:t>
+      </w:r>
+    </w:p>
+    <w:p>
+      <w:pPr>
+        <w:pStyle w:val="Titre"/>
+      </w:pPr>
+      <w:r>
+        <w:t>Imagerie drone</w:t>
       </w:r>
     </w:p>
     <w:p/>
     <w:p/>
     <w:p/>
     <w:p/>
+    <w:p/>
+    <w:p/>
     <w:p>
       <w:r>
         <w:rPr>
           <w:noProof/>
         </w:rPr>
         <w:drawing>
-          <wp:anchor distT="0" distB="0" distL="114300" distR="114300" simplePos="0" relativeHeight="251658240" behindDoc="0" locked="0" layoutInCell="1" allowOverlap="1" wp14:anchorId="0765EBBE" wp14:editId="052B6F2C">
+          <wp:anchor distT="0" distB="0" distL="114300" distR="114300" simplePos="0" relativeHeight="251658240" behindDoc="0" locked="0" layoutInCell="1" allowOverlap="1" wp14:anchorId="0765EBBE" wp14:editId="25B2E825">
             <wp:simplePos x="0" y="0"/>
             <wp:positionH relativeFrom="margin">
               <wp:align>right</wp:align>
             </wp:positionH>
             <wp:positionV relativeFrom="paragraph">
-              <wp:posOffset>891540</wp:posOffset>
+              <wp:posOffset>123245</wp:posOffset>
             </wp:positionV>
             <wp:extent cx="2828925" cy="1697293"/>
             <wp:effectExtent l="0" t="0" r="0" b="0"/>
@@ -215,6 +237,46 @@
           </wp:anchor>
         </w:drawing>
       </w:r>
+    </w:p>
+    <w:p/>
+    <w:p>
+      <w:r>
+        <w:t>Université Bretagne Sud</w:t>
+      </w:r>
+    </w:p>
+    <w:p>
+      <w:r>
+        <w:t xml:space="preserve">Campus de </w:t>
+      </w:r>
+      <w:proofErr w:type="spellStart"/>
+      <w:r>
+        <w:t>Tohannic</w:t>
+      </w:r>
+      <w:proofErr w:type="spellEnd"/>
+      <w:r>
+        <w:t xml:space="preserve"> </w:t>
+      </w:r>
+    </w:p>
+    <w:p>
+      <w:pPr>
+        <w:rPr>
+          <w:rStyle w:val="lrzxr"/>
+        </w:rPr>
+      </w:pPr>
+      <w:r>
+        <w:rPr>
+          <w:rStyle w:val="lrzxr"/>
+        </w:rPr>
+        <w:t xml:space="preserve">Rue André Lwoff </w:t>
+      </w:r>
+    </w:p>
+    <w:p>
+      <w:r>
+        <w:rPr>
+          <w:rStyle w:val="lrzxr"/>
+        </w:rPr>
+        <w:t>56000 Vannes</w:t>
+      </w:r>
       <w:r>
         <w:br w:type="page"/>
       </w:r>
@@ -270,7 +332,7 @@
           <w:r>
             <w:fldChar w:fldCharType="separate"/>
           </w:r>
-          <w:hyperlink w:anchor="_Toc27639521" w:history="1">
+          <w:hyperlink w:anchor="_Toc27661189" w:history="1">
             <w:r>
               <w:rPr>
                 <w:rStyle w:val="Lienhypertexte"/>
@@ -297,7 +359,7 @@
                 <w:noProof/>
                 <w:webHidden/>
               </w:rPr>
-              <w:instrText xml:space="preserve"> PAGEREF _Toc27639521 \h </w:instrText>
+              <w:instrText xml:space="preserve"> PAGEREF _Toc27661189 \h </w:instrText>
             </w:r>
             <w:r>
               <w:rPr>
@@ -340,7 +402,7 @@
               <w:lang w:eastAsia="fr-FR"/>
             </w:rPr>
           </w:pPr>
-          <w:hyperlink w:anchor="_Toc27639522" w:history="1">
+          <w:hyperlink w:anchor="_Toc27661190" w:history="1">
             <w:r>
               <w:rPr>
                 <w:rStyle w:val="Lienhypertexte"/>
@@ -367,7 +429,7 @@
                 <w:noProof/>
                 <w:webHidden/>
               </w:rPr>
-              <w:instrText xml:space="preserve"> PAGEREF _Toc27639522 \h </w:instrText>
+              <w:instrText xml:space="preserve"> PAGEREF _Toc27661190 \h </w:instrText>
             </w:r>
             <w:r>
               <w:rPr>
@@ -410,7 +472,7 @@
               <w:lang w:eastAsia="fr-FR"/>
             </w:rPr>
           </w:pPr>
-          <w:hyperlink w:anchor="_Toc27639523" w:history="1">
+          <w:hyperlink w:anchor="_Toc27661191" w:history="1">
             <w:r>
               <w:rPr>
                 <w:rStyle w:val="Lienhypertexte"/>
@@ -437,7 +499,7 @@
                 <w:noProof/>
                 <w:webHidden/>
               </w:rPr>
-              <w:instrText xml:space="preserve"> PAGEREF _Toc27639523 \h </w:instrText>
+              <w:instrText xml:space="preserve"> PAGEREF _Toc27661191 \h </w:instrText>
             </w:r>
             <w:r>
               <w:rPr>
@@ -480,7 +542,7 @@
               <w:lang w:eastAsia="fr-FR"/>
             </w:rPr>
           </w:pPr>
-          <w:hyperlink w:anchor="_Toc27639524" w:history="1">
+          <w:hyperlink w:anchor="_Toc27661192" w:history="1">
             <w:r>
               <w:rPr>
                 <w:rStyle w:val="Lienhypertexte"/>
@@ -507,7 +569,7 @@
                 <w:noProof/>
                 <w:webHidden/>
               </w:rPr>
-              <w:instrText xml:space="preserve"> PAGEREF _Toc27639524 \h </w:instrText>
+              <w:instrText xml:space="preserve"> PAGEREF _Toc27661192 \h </w:instrText>
             </w:r>
             <w:r>
               <w:rPr>
@@ -550,7 +612,7 @@
               <w:lang w:eastAsia="fr-FR"/>
             </w:rPr>
           </w:pPr>
-          <w:hyperlink w:anchor="_Toc27639525" w:history="1">
+          <w:hyperlink w:anchor="_Toc27661193" w:history="1">
             <w:r>
               <w:rPr>
                 <w:rStyle w:val="Lienhypertexte"/>
@@ -577,7 +639,7 @@
                 <w:noProof/>
                 <w:webHidden/>
               </w:rPr>
-              <w:instrText xml:space="preserve"> PAGEREF _Toc27639525 \h </w:instrText>
+              <w:instrText xml:space="preserve"> PAGEREF _Toc27661193 \h </w:instrText>
             </w:r>
             <w:r>
               <w:rPr>
@@ -620,7 +682,7 @@
               <w:lang w:eastAsia="fr-FR"/>
             </w:rPr>
           </w:pPr>
-          <w:hyperlink w:anchor="_Toc27639526" w:history="1">
+          <w:hyperlink w:anchor="_Toc27661194" w:history="1">
             <w:r>
               <w:rPr>
                 <w:rStyle w:val="Lienhypertexte"/>
@@ -647,7 +709,7 @@
                 <w:noProof/>
                 <w:webHidden/>
               </w:rPr>
-              <w:instrText xml:space="preserve"> PAGEREF _Toc27639526 \h </w:instrText>
+              <w:instrText xml:space="preserve"> PAGEREF _Toc27661194 \h </w:instrText>
             </w:r>
             <w:r>
               <w:rPr>
@@ -667,7 +729,7 @@
                 <w:noProof/>
                 <w:webHidden/>
               </w:rPr>
-              <w:t>4</w:t>
+              <w:t>3</w:t>
             </w:r>
             <w:r>
               <w:rPr>
@@ -690,7 +752,7 @@
               <w:lang w:eastAsia="fr-FR"/>
             </w:rPr>
           </w:pPr>
-          <w:hyperlink w:anchor="_Toc27639527" w:history="1">
+          <w:hyperlink w:anchor="_Toc27661195" w:history="1">
             <w:r>
               <w:rPr>
                 <w:rStyle w:val="Lienhypertexte"/>
@@ -717,7 +779,7 @@
                 <w:noProof/>
                 <w:webHidden/>
               </w:rPr>
-              <w:instrText xml:space="preserve"> PAGEREF _Toc27639527 \h </w:instrText>
+              <w:instrText xml:space="preserve"> PAGEREF _Toc27661195 \h </w:instrText>
             </w:r>
             <w:r>
               <w:rPr>
@@ -737,7 +799,7 @@
                 <w:noProof/>
                 <w:webHidden/>
               </w:rPr>
-              <w:t>5</w:t>
+              <w:t>4</w:t>
             </w:r>
             <w:r>
               <w:rPr>
@@ -760,7 +822,7 @@
               <w:lang w:eastAsia="fr-FR"/>
             </w:rPr>
           </w:pPr>
-          <w:hyperlink w:anchor="_Toc27639528" w:history="1">
+          <w:hyperlink w:anchor="_Toc27661196" w:history="1">
             <w:r>
               <w:rPr>
                 <w:rStyle w:val="Lienhypertexte"/>
@@ -787,7 +849,7 @@
                 <w:noProof/>
                 <w:webHidden/>
               </w:rPr>
-              <w:instrText xml:space="preserve"> PAGEREF _Toc27639528 \h </w:instrText>
+              <w:instrText xml:space="preserve"> PAGEREF _Toc27661196 \h </w:instrText>
             </w:r>
             <w:r>
               <w:rPr>
@@ -807,7 +869,7 @@
                 <w:noProof/>
                 <w:webHidden/>
               </w:rPr>
-              <w:t>6</w:t>
+              <w:t>4</w:t>
             </w:r>
             <w:r>
               <w:rPr>
@@ -830,7 +892,7 @@
               <w:lang w:eastAsia="fr-FR"/>
             </w:rPr>
           </w:pPr>
-          <w:hyperlink w:anchor="_Toc27639529" w:history="1">
+          <w:hyperlink w:anchor="_Toc27661197" w:history="1">
             <w:r>
               <w:rPr>
                 <w:rStyle w:val="Lienhypertexte"/>
@@ -857,7 +919,7 @@
                 <w:noProof/>
                 <w:webHidden/>
               </w:rPr>
-              <w:instrText xml:space="preserve"> PAGEREF _Toc27639529 \h </w:instrText>
+              <w:instrText xml:space="preserve"> PAGEREF _Toc27661197 \h </w:instrText>
             </w:r>
             <w:r>
               <w:rPr>
@@ -877,7 +939,7 @@
                 <w:noProof/>
                 <w:webHidden/>
               </w:rPr>
-              <w:t>6</w:t>
+              <w:t>4</w:t>
             </w:r>
             <w:r>
               <w:rPr>
@@ -900,7 +962,7 @@
               <w:lang w:eastAsia="fr-FR"/>
             </w:rPr>
           </w:pPr>
-          <w:hyperlink w:anchor="_Toc27639530" w:history="1">
+          <w:hyperlink w:anchor="_Toc27661198" w:history="1">
             <w:r>
               <w:rPr>
                 <w:rStyle w:val="Lienhypertexte"/>
@@ -927,7 +989,7 @@
                 <w:noProof/>
                 <w:webHidden/>
               </w:rPr>
-              <w:instrText xml:space="preserve"> PAGEREF _Toc27639530 \h </w:instrText>
+              <w:instrText xml:space="preserve"> PAGEREF _Toc27661198 \h </w:instrText>
             </w:r>
             <w:r>
               <w:rPr>
@@ -947,7 +1009,7 @@
                 <w:noProof/>
                 <w:webHidden/>
               </w:rPr>
-              <w:t>6</w:t>
+              <w:t>5</w:t>
             </w:r>
             <w:r>
               <w:rPr>
@@ -970,7 +1032,7 @@
               <w:lang w:eastAsia="fr-FR"/>
             </w:rPr>
           </w:pPr>
-          <w:hyperlink w:anchor="_Toc27639531" w:history="1">
+          <w:hyperlink w:anchor="_Toc27661199" w:history="1">
             <w:r>
               <w:rPr>
                 <w:rStyle w:val="Lienhypertexte"/>
@@ -997,7 +1059,7 @@
                 <w:noProof/>
                 <w:webHidden/>
               </w:rPr>
-              <w:instrText xml:space="preserve"> PAGEREF _Toc27639531 \h </w:instrText>
+              <w:instrText xml:space="preserve"> PAGEREF _Toc27661199 \h </w:instrText>
             </w:r>
             <w:r>
               <w:rPr>
@@ -1017,7 +1079,7 @@
                 <w:noProof/>
                 <w:webHidden/>
               </w:rPr>
-              <w:t>6</w:t>
+              <w:t>5</w:t>
             </w:r>
             <w:r>
               <w:rPr>
@@ -1040,7 +1102,7 @@
               <w:lang w:eastAsia="fr-FR"/>
             </w:rPr>
           </w:pPr>
-          <w:hyperlink w:anchor="_Toc27639532" w:history="1">
+          <w:hyperlink w:anchor="_Toc27661200" w:history="1">
             <w:r>
               <w:rPr>
                 <w:rStyle w:val="Lienhypertexte"/>
@@ -1067,7 +1129,7 @@
                 <w:noProof/>
                 <w:webHidden/>
               </w:rPr>
-              <w:instrText xml:space="preserve"> PAGEREF _Toc27639532 \h </w:instrText>
+              <w:instrText xml:space="preserve"> PAGEREF _Toc27661200 \h </w:instrText>
             </w:r>
             <w:r>
               <w:rPr>
@@ -1087,7 +1149,7 @@
                 <w:noProof/>
                 <w:webHidden/>
               </w:rPr>
-              <w:t>6</w:t>
+              <w:t>5</w:t>
             </w:r>
             <w:r>
               <w:rPr>
@@ -1110,7 +1172,7 @@
               <w:lang w:eastAsia="fr-FR"/>
             </w:rPr>
           </w:pPr>
-          <w:hyperlink w:anchor="_Toc27639533" w:history="1">
+          <w:hyperlink w:anchor="_Toc27661201" w:history="1">
             <w:r>
               <w:rPr>
                 <w:rStyle w:val="Lienhypertexte"/>
@@ -1137,7 +1199,7 @@
                 <w:noProof/>
                 <w:webHidden/>
               </w:rPr>
-              <w:instrText xml:space="preserve"> PAGEREF _Toc27639533 \h </w:instrText>
+              <w:instrText xml:space="preserve"> PAGEREF _Toc27661201 \h </w:instrText>
             </w:r>
             <w:r>
               <w:rPr>
@@ -1157,7 +1219,7 @@
                 <w:noProof/>
                 <w:webHidden/>
               </w:rPr>
-              <w:t>6</w:t>
+              <w:t>5</w:t>
             </w:r>
             <w:r>
               <w:rPr>
@@ -1180,7 +1242,7 @@
               <w:lang w:eastAsia="fr-FR"/>
             </w:rPr>
           </w:pPr>
-          <w:hyperlink w:anchor="_Toc27639534" w:history="1">
+          <w:hyperlink w:anchor="_Toc27661202" w:history="1">
             <w:r>
               <w:rPr>
                 <w:rStyle w:val="Lienhypertexte"/>
@@ -1207,7 +1269,7 @@
                 <w:noProof/>
                 <w:webHidden/>
               </w:rPr>
-              <w:instrText xml:space="preserve"> PAGEREF _Toc27639534 \h </w:instrText>
+              <w:instrText xml:space="preserve"> PAGEREF _Toc27661202 \h </w:instrText>
             </w:r>
             <w:r>
               <w:rPr>
@@ -1227,7 +1289,7 @@
                 <w:noProof/>
                 <w:webHidden/>
               </w:rPr>
-              <w:t>7</w:t>
+              <w:t>5</w:t>
             </w:r>
             <w:r>
               <w:rPr>
@@ -1250,7 +1312,7 @@
               <w:lang w:eastAsia="fr-FR"/>
             </w:rPr>
           </w:pPr>
-          <w:hyperlink w:anchor="_Toc27639535" w:history="1">
+          <w:hyperlink w:anchor="_Toc27661203" w:history="1">
             <w:r>
               <w:rPr>
                 <w:rStyle w:val="Lienhypertexte"/>
@@ -1277,7 +1339,7 @@
                 <w:noProof/>
                 <w:webHidden/>
               </w:rPr>
-              <w:instrText xml:space="preserve"> PAGEREF _Toc27639535 \h </w:instrText>
+              <w:instrText xml:space="preserve"> PAGEREF _Toc27661203 \h </w:instrText>
             </w:r>
             <w:r>
               <w:rPr>
@@ -1297,7 +1359,7 @@
                 <w:noProof/>
                 <w:webHidden/>
               </w:rPr>
-              <w:t>7</w:t>
+              <w:t>5</w:t>
             </w:r>
             <w:r>
               <w:rPr>
@@ -1320,7 +1382,7 @@
               <w:lang w:eastAsia="fr-FR"/>
             </w:rPr>
           </w:pPr>
-          <w:hyperlink w:anchor="_Toc27639536" w:history="1">
+          <w:hyperlink w:anchor="_Toc27661204" w:history="1">
             <w:r>
               <w:rPr>
                 <w:rStyle w:val="Lienhypertexte"/>
@@ -1347,7 +1409,7 @@
                 <w:noProof/>
                 <w:webHidden/>
               </w:rPr>
-              <w:instrText xml:space="preserve"> PAGEREF _Toc27639536 \h </w:instrText>
+              <w:instrText xml:space="preserve"> PAGEREF _Toc27661204 \h </w:instrText>
             </w:r>
             <w:r>
               <w:rPr>
@@ -1367,7 +1429,7 @@
                 <w:noProof/>
                 <w:webHidden/>
               </w:rPr>
-              <w:t>7</w:t>
+              <w:t>5</w:t>
             </w:r>
             <w:r>
               <w:rPr>
@@ -1390,7 +1452,7 @@
               <w:lang w:eastAsia="fr-FR"/>
             </w:rPr>
           </w:pPr>
-          <w:hyperlink w:anchor="_Toc27639537" w:history="1">
+          <w:hyperlink w:anchor="_Toc27661205" w:history="1">
             <w:r>
               <w:rPr>
                 <w:rStyle w:val="Lienhypertexte"/>
@@ -1417,7 +1479,7 @@
                 <w:noProof/>
                 <w:webHidden/>
               </w:rPr>
-              <w:instrText xml:space="preserve"> PAGEREF _Toc27639537 \h </w:instrText>
+              <w:instrText xml:space="preserve"> PAGEREF _Toc27661205 \h </w:instrText>
             </w:r>
             <w:r>
               <w:rPr>
@@ -1437,7 +1499,7 @@
                 <w:noProof/>
                 <w:webHidden/>
               </w:rPr>
-              <w:t>7</w:t>
+              <w:t>6</w:t>
             </w:r>
             <w:r>
               <w:rPr>
@@ -1460,7 +1522,7 @@
               <w:lang w:eastAsia="fr-FR"/>
             </w:rPr>
           </w:pPr>
-          <w:hyperlink w:anchor="_Toc27639538" w:history="1">
+          <w:hyperlink w:anchor="_Toc27661206" w:history="1">
             <w:r>
               <w:rPr>
                 <w:rStyle w:val="Lienhypertexte"/>
@@ -1487,7 +1549,7 @@
                 <w:noProof/>
                 <w:webHidden/>
               </w:rPr>
-              <w:instrText xml:space="preserve"> PAGEREF _Toc27639538 \h </w:instrText>
+              <w:instrText xml:space="preserve"> PAGEREF _Toc27661206 \h </w:instrText>
             </w:r>
             <w:r>
               <w:rPr>
@@ -1507,7 +1569,7 @@
                 <w:noProof/>
                 <w:webHidden/>
               </w:rPr>
-              <w:t>7</w:t>
+              <w:t>6</w:t>
             </w:r>
             <w:r>
               <w:rPr>
@@ -1530,7 +1592,7 @@
               <w:lang w:eastAsia="fr-FR"/>
             </w:rPr>
           </w:pPr>
-          <w:hyperlink w:anchor="_Toc27639539" w:history="1">
+          <w:hyperlink w:anchor="_Toc27661207" w:history="1">
             <w:r>
               <w:rPr>
                 <w:rStyle w:val="Lienhypertexte"/>
@@ -1557,7 +1619,7 @@
                 <w:noProof/>
                 <w:webHidden/>
               </w:rPr>
-              <w:instrText xml:space="preserve"> PAGEREF _Toc27639539 \h </w:instrText>
+              <w:instrText xml:space="preserve"> PAGEREF _Toc27661207 \h </w:instrText>
             </w:r>
             <w:r>
               <w:rPr>
@@ -1577,7 +1639,7 @@
                 <w:noProof/>
                 <w:webHidden/>
               </w:rPr>
-              <w:t>7</w:t>
+              <w:t>6</w:t>
             </w:r>
             <w:r>
               <w:rPr>
@@ -1600,7 +1662,7 @@
               <w:lang w:eastAsia="fr-FR"/>
             </w:rPr>
           </w:pPr>
-          <w:hyperlink w:anchor="_Toc27639540" w:history="1">
+          <w:hyperlink w:anchor="_Toc27661208" w:history="1">
             <w:r>
               <w:rPr>
                 <w:rStyle w:val="Lienhypertexte"/>
@@ -1627,7 +1689,7 @@
                 <w:noProof/>
                 <w:webHidden/>
               </w:rPr>
-              <w:instrText xml:space="preserve"> PAGEREF _Toc27639540 \h </w:instrText>
+              <w:instrText xml:space="preserve"> PAGEREF _Toc27661208 \h </w:instrText>
             </w:r>
             <w:r>
               <w:rPr>
@@ -1647,7 +1709,7 @@
                 <w:noProof/>
                 <w:webHidden/>
               </w:rPr>
-              <w:t>8</w:t>
+              <w:t>7</w:t>
             </w:r>
             <w:r>
               <w:rPr>
@@ -1670,7 +1732,7 @@
               <w:lang w:eastAsia="fr-FR"/>
             </w:rPr>
           </w:pPr>
-          <w:hyperlink w:anchor="_Toc27639541" w:history="1">
+          <w:hyperlink w:anchor="_Toc27661209" w:history="1">
             <w:r>
               <w:rPr>
                 <w:rStyle w:val="Lienhypertexte"/>
@@ -1697,7 +1759,7 @@
                 <w:noProof/>
                 <w:webHidden/>
               </w:rPr>
-              <w:instrText xml:space="preserve"> PAGEREF _Toc27639541 \h </w:instrText>
+              <w:instrText xml:space="preserve"> PAGEREF _Toc27661209 \h </w:instrText>
             </w:r>
             <w:r>
               <w:rPr>
@@ -1717,7 +1779,7 @@
                 <w:noProof/>
                 <w:webHidden/>
               </w:rPr>
-              <w:t>8</w:t>
+              <w:t>7</w:t>
             </w:r>
             <w:r>
               <w:rPr>
@@ -1740,7 +1802,7 @@
               <w:lang w:eastAsia="fr-FR"/>
             </w:rPr>
           </w:pPr>
-          <w:hyperlink w:anchor="_Toc27639542" w:history="1">
+          <w:hyperlink w:anchor="_Toc27661210" w:history="1">
             <w:r>
               <w:rPr>
                 <w:rStyle w:val="Lienhypertexte"/>
@@ -1767,7 +1829,7 @@
                 <w:noProof/>
                 <w:webHidden/>
               </w:rPr>
-              <w:instrText xml:space="preserve"> PAGEREF _Toc27639542 \h </w:instrText>
+              <w:instrText xml:space="preserve"> PAGEREF _Toc27661210 \h </w:instrText>
             </w:r>
             <w:r>
               <w:rPr>
@@ -1787,7 +1849,7 @@
                 <w:noProof/>
                 <w:webHidden/>
               </w:rPr>
-              <w:t>8</w:t>
+              <w:t>7</w:t>
             </w:r>
             <w:r>
               <w:rPr>
@@ -1810,7 +1872,7 @@
               <w:lang w:eastAsia="fr-FR"/>
             </w:rPr>
           </w:pPr>
-          <w:hyperlink w:anchor="_Toc27639543" w:history="1">
+          <w:hyperlink w:anchor="_Toc27661211" w:history="1">
             <w:r>
               <w:rPr>
                 <w:rStyle w:val="Lienhypertexte"/>
@@ -1837,7 +1899,7 @@
                 <w:noProof/>
                 <w:webHidden/>
               </w:rPr>
-              <w:instrText xml:space="preserve"> PAGEREF _Toc27639543 \h </w:instrText>
+              <w:instrText xml:space="preserve"> PAGEREF _Toc27661211 \h </w:instrText>
             </w:r>
             <w:r>
               <w:rPr>
@@ -1857,7 +1919,7 @@
                 <w:noProof/>
                 <w:webHidden/>
               </w:rPr>
-              <w:t>9</w:t>
+              <w:t>8</w:t>
             </w:r>
             <w:r>
               <w:rPr>
@@ -1880,7 +1942,7 @@
               <w:lang w:eastAsia="fr-FR"/>
             </w:rPr>
           </w:pPr>
-          <w:hyperlink w:anchor="_Toc27639544" w:history="1">
+          <w:hyperlink w:anchor="_Toc27661212" w:history="1">
             <w:r>
               <w:rPr>
                 <w:rStyle w:val="Lienhypertexte"/>
@@ -1907,7 +1969,7 @@
                 <w:noProof/>
                 <w:webHidden/>
               </w:rPr>
-              <w:instrText xml:space="preserve"> PAGEREF _Toc27639544 \h </w:instrText>
+              <w:instrText xml:space="preserve"> PAGEREF _Toc27661212 \h </w:instrText>
             </w:r>
             <w:r>
               <w:rPr>
@@ -1927,7 +1989,7 @@
                 <w:noProof/>
                 <w:webHidden/>
               </w:rPr>
-              <w:t>9</w:t>
+              <w:t>8</w:t>
             </w:r>
             <w:r>
               <w:rPr>
@@ -1950,7 +2012,7 @@
               <w:lang w:eastAsia="fr-FR"/>
             </w:rPr>
           </w:pPr>
-          <w:hyperlink w:anchor="_Toc27639545" w:history="1">
+          <w:hyperlink w:anchor="_Toc27661213" w:history="1">
             <w:r>
               <w:rPr>
                 <w:rStyle w:val="Lienhypertexte"/>
@@ -1977,7 +2039,7 @@
                 <w:noProof/>
                 <w:webHidden/>
               </w:rPr>
-              <w:instrText xml:space="preserve"> PAGEREF _Toc27639545 \h </w:instrText>
+              <w:instrText xml:space="preserve"> PAGEREF _Toc27661213 \h </w:instrText>
             </w:r>
             <w:r>
               <w:rPr>
@@ -1997,7 +2059,7 @@
                 <w:noProof/>
                 <w:webHidden/>
               </w:rPr>
-              <w:t>9</w:t>
+              <w:t>8</w:t>
             </w:r>
             <w:r>
               <w:rPr>
@@ -2020,7 +2082,7 @@
               <w:lang w:eastAsia="fr-FR"/>
             </w:rPr>
           </w:pPr>
-          <w:hyperlink w:anchor="_Toc27639546" w:history="1">
+          <w:hyperlink w:anchor="_Toc27661214" w:history="1">
             <w:r>
               <w:rPr>
                 <w:rStyle w:val="Lienhypertexte"/>
@@ -2047,7 +2109,7 @@
                 <w:noProof/>
                 <w:webHidden/>
               </w:rPr>
-              <w:instrText xml:space="preserve"> PAGEREF _Toc27639546 \h </w:instrText>
+              <w:instrText xml:space="preserve"> PAGEREF _Toc27661214 \h </w:instrText>
             </w:r>
             <w:r>
               <w:rPr>
@@ -2067,7 +2129,7 @@
                 <w:noProof/>
                 <w:webHidden/>
               </w:rPr>
-              <w:t>9</w:t>
+              <w:t>8</w:t>
             </w:r>
             <w:r>
               <w:rPr>
@@ -2090,7 +2152,7 @@
               <w:lang w:eastAsia="fr-FR"/>
             </w:rPr>
           </w:pPr>
-          <w:hyperlink w:anchor="_Toc27639547" w:history="1">
+          <w:hyperlink w:anchor="_Toc27661215" w:history="1">
             <w:r>
               <w:rPr>
                 <w:rStyle w:val="Lienhypertexte"/>
@@ -2117,7 +2179,7 @@
                 <w:noProof/>
                 <w:webHidden/>
               </w:rPr>
-              <w:instrText xml:space="preserve"> PAGEREF _Toc27639547 \h </w:instrText>
+              <w:instrText xml:space="preserve"> PAGEREF _Toc27661215 \h </w:instrText>
             </w:r>
             <w:r>
               <w:rPr>
@@ -2137,7 +2199,7 @@
                 <w:noProof/>
                 <w:webHidden/>
               </w:rPr>
-              <w:t>9</w:t>
+              <w:t>8</w:t>
             </w:r>
             <w:r>
               <w:rPr>
@@ -2160,7 +2222,7 @@
               <w:lang w:eastAsia="fr-FR"/>
             </w:rPr>
           </w:pPr>
-          <w:hyperlink w:anchor="_Toc27639548" w:history="1">
+          <w:hyperlink w:anchor="_Toc27661216" w:history="1">
             <w:r>
               <w:rPr>
                 <w:rStyle w:val="Lienhypertexte"/>
@@ -2187,7 +2249,7 @@
                 <w:noProof/>
                 <w:webHidden/>
               </w:rPr>
-              <w:instrText xml:space="preserve"> PAGEREF _Toc27639548 \h </w:instrText>
+              <w:instrText xml:space="preserve"> PAGEREF _Toc27661216 \h </w:instrText>
             </w:r>
             <w:r>
               <w:rPr>
@@ -2207,7 +2269,7 @@
                 <w:noProof/>
                 <w:webHidden/>
               </w:rPr>
-              <w:t>10</w:t>
+              <w:t>9</w:t>
             </w:r>
             <w:r>
               <w:rPr>
@@ -2230,7 +2292,7 @@
               <w:lang w:eastAsia="fr-FR"/>
             </w:rPr>
           </w:pPr>
-          <w:hyperlink w:anchor="_Toc27639549" w:history="1">
+          <w:hyperlink w:anchor="_Toc27661217" w:history="1">
             <w:r>
               <w:rPr>
                 <w:rStyle w:val="Lienhypertexte"/>
@@ -2257,7 +2319,7 @@
                 <w:noProof/>
                 <w:webHidden/>
               </w:rPr>
-              <w:instrText xml:space="preserve"> PAGEREF _Toc27639549 \h </w:instrText>
+              <w:instrText xml:space="preserve"> PAGEREF _Toc27661217 \h </w:instrText>
             </w:r>
             <w:r>
               <w:rPr>
@@ -2277,7 +2339,7 @@
                 <w:noProof/>
                 <w:webHidden/>
               </w:rPr>
-              <w:t>10</w:t>
+              <w:t>9</w:t>
             </w:r>
             <w:r>
               <w:rPr>
@@ -2300,7 +2362,7 @@
               <w:lang w:eastAsia="fr-FR"/>
             </w:rPr>
           </w:pPr>
-          <w:hyperlink w:anchor="_Toc27639550" w:history="1">
+          <w:hyperlink w:anchor="_Toc27661218" w:history="1">
             <w:r>
               <w:rPr>
                 <w:rStyle w:val="Lienhypertexte"/>
@@ -2327,7 +2389,7 @@
                 <w:noProof/>
                 <w:webHidden/>
               </w:rPr>
-              <w:instrText xml:space="preserve"> PAGEREF _Toc27639550 \h </w:instrText>
+              <w:instrText xml:space="preserve"> PAGEREF _Toc27661218 \h </w:instrText>
             </w:r>
             <w:r>
               <w:rPr>
@@ -2347,7 +2409,7 @@
                 <w:noProof/>
                 <w:webHidden/>
               </w:rPr>
-              <w:t>10</w:t>
+              <w:t>9</w:t>
             </w:r>
             <w:r>
               <w:rPr>
@@ -2370,7 +2432,7 @@
               <w:lang w:eastAsia="fr-FR"/>
             </w:rPr>
           </w:pPr>
-          <w:hyperlink w:anchor="_Toc27639551" w:history="1">
+          <w:hyperlink w:anchor="_Toc27661219" w:history="1">
             <w:r>
               <w:rPr>
                 <w:rStyle w:val="Lienhypertexte"/>
@@ -2397,7 +2459,7 @@
                 <w:noProof/>
                 <w:webHidden/>
               </w:rPr>
-              <w:instrText xml:space="preserve"> PAGEREF _Toc27639551 \h </w:instrText>
+              <w:instrText xml:space="preserve"> PAGEREF _Toc27661219 \h </w:instrText>
             </w:r>
             <w:r>
               <w:rPr>
@@ -2417,7 +2479,7 @@
                 <w:noProof/>
                 <w:webHidden/>
               </w:rPr>
-              <w:t>11</w:t>
+              <w:t>10</w:t>
             </w:r>
             <w:r>
               <w:rPr>
@@ -2440,7 +2502,7 @@
               <w:lang w:eastAsia="fr-FR"/>
             </w:rPr>
           </w:pPr>
-          <w:hyperlink w:anchor="_Toc27639552" w:history="1">
+          <w:hyperlink w:anchor="_Toc27661220" w:history="1">
             <w:r>
               <w:rPr>
                 <w:rStyle w:val="Lienhypertexte"/>
@@ -2467,7 +2529,7 @@
                 <w:noProof/>
                 <w:webHidden/>
               </w:rPr>
-              <w:instrText xml:space="preserve"> PAGEREF _Toc27639552 \h </w:instrText>
+              <w:instrText xml:space="preserve"> PAGEREF _Toc27661220 \h </w:instrText>
             </w:r>
             <w:r>
               <w:rPr>
@@ -2487,7 +2549,7 @@
                 <w:noProof/>
                 <w:webHidden/>
               </w:rPr>
-              <w:t>12</w:t>
+              <w:t>11</w:t>
             </w:r>
             <w:r>
               <w:rPr>
@@ -2510,7 +2572,7 @@
               <w:lang w:eastAsia="fr-FR"/>
             </w:rPr>
           </w:pPr>
-          <w:hyperlink w:anchor="_Toc27639553" w:history="1">
+          <w:hyperlink w:anchor="_Toc27661221" w:history="1">
             <w:r>
               <w:rPr>
                 <w:rStyle w:val="Lienhypertexte"/>
@@ -2537,7 +2599,7 @@
                 <w:noProof/>
                 <w:webHidden/>
               </w:rPr>
-              <w:instrText xml:space="preserve"> PAGEREF _Toc27639553 \h </w:instrText>
+              <w:instrText xml:space="preserve"> PAGEREF _Toc27661221 \h </w:instrText>
             </w:r>
             <w:r>
               <w:rPr>
@@ -2557,7 +2619,7 @@
                 <w:noProof/>
                 <w:webHidden/>
               </w:rPr>
-              <w:t>13</w:t>
+              <w:t>12</w:t>
             </w:r>
             <w:r>
               <w:rPr>
@@ -2588,7 +2650,7 @@
       <w:pPr>
         <w:pStyle w:val="Titre1"/>
       </w:pPr>
-      <w:bookmarkStart w:id="0" w:name="_Toc27639521"/>
+      <w:bookmarkStart w:id="0" w:name="_Toc27661189"/>
       <w:r>
         <w:lastRenderedPageBreak/>
         <w:t>Introduction</w:t>
@@ -2597,21 +2659,50 @@
     </w:p>
     <w:p>
       <w:r>
-        <w:t>Depuis toujours l’homme à envie de voler, il à réaliser ce rêve le jour où il à créer les avions depuis la société popularise et rend accessible les versions</w:t>
-      </w:r>
-      <w:bookmarkStart w:id="1" w:name="_GoBack"/>
-      <w:bookmarkEnd w:id="1"/>
-      <w:r>
-        <w:t xml:space="preserve"> miniatures de ces appareils : les drones. Ces engins qui permettent </w:t>
-      </w:r>
-      <w:r>
-        <w:t>aux particuliers</w:t>
-      </w:r>
-      <w:r>
-        <w:t xml:space="preserve"> de pouvoir filmer de beaux paysages, aux militaires de réaliser des missions de reconnaissance et des frappes aériennes.</w:t>
-      </w:r>
-    </w:p>
-    <w:p/>
+        <w:t xml:space="preserve">Depuis plusieurs années, on voit émerger une nouvelle forme de connexion à Internet faisant des objets du quotidiens des objets connectés, on appel cela l’Internet des objets ou Internet of Things. Ainsi de montres sont connectés au téléphone, des enceintes intelligentes répondent à nos demandes de musique. Dans tous les objets qui ont été popularisé par ce modèle et cette connectivité l’un d’entre eux est connu pour son déplacement à l’extérieur, remplaçant </w:t>
+      </w:r>
+      <w:r>
+        <w:t>la voiture télécommandée</w:t>
+      </w:r>
+      <w:r>
+        <w:t xml:space="preserve"> et prenant de superbes photos de paysages extérieur en tout genre le drone civil à fait</w:t>
+      </w:r>
+      <w:r>
+        <w:t xml:space="preserve"> son apparition il y a quelques années. Alors que ses créateurs les ont d’abord pensés à des fins militaires tel que la surveillance, l’espionnage ou encore un moyen d’attaque</w:t>
+      </w:r>
+      <w:r>
+        <w:t>. Le principe était simple il s’agissait d’un avion qui n’avait pas besoin de pilote donc aucune vie humaine n’était mise en danger lors du vol de ces engins. Le drone civil</w:t>
+      </w:r>
+      <w:r>
+        <w:t xml:space="preserve"> est utilisé par des particuliers mais aussi par des professionnels ou sociétés dans certains cas</w:t>
+      </w:r>
+      <w:r>
+        <w:t xml:space="preserve"> qui seront montrés plus tard.</w:t>
+      </w:r>
+    </w:p>
+    <w:p>
+      <w:r>
+        <w:t xml:space="preserve">Nous chercherons donc ici </w:t>
+      </w:r>
+      <w:r>
+        <w:t>a</w:t>
+      </w:r>
+      <w:r>
+        <w:t xml:space="preserve"> expliqué le fonctionnement des drones, nous montrerons également de </w:t>
+      </w:r>
+      <w:r>
+        <w:t>quels capteurs</w:t>
+      </w:r>
+      <w:r>
+        <w:t xml:space="preserve"> ils sont équipés et comment ces derniers aides au vol de l’appareil. </w:t>
+      </w:r>
+      <w:r>
+        <w:t>Nous nous intéresserons ensuite au système optique de l’engin et à son système de stockage des informations. Enfin nous montrerons les domaines dans lequel les drones peuvent aujourd’hui être utilisé</w:t>
+      </w:r>
+      <w:r>
+        <w:t>.</w:t>
+      </w:r>
+    </w:p>
     <w:p>
       <w:r>
         <w:br w:type="page"/>
@@ -2621,22 +2712,27 @@
       <w:pPr>
         <w:pStyle w:val="Titre1"/>
       </w:pPr>
-      <w:bookmarkStart w:id="2" w:name="_Toc27639522"/>
+      <w:bookmarkStart w:id="1" w:name="_Toc27661190"/>
       <w:r>
         <w:lastRenderedPageBreak/>
         <w:t>Les drones</w:t>
       </w:r>
-      <w:bookmarkEnd w:id="2"/>
+      <w:bookmarkEnd w:id="1"/>
+    </w:p>
+    <w:p>
+      <w:r>
+        <w:t>On va dans un premier temps définir ce qu’est un drone et présenter son fonctionnement et les capteurs qui le composent.</w:t>
+      </w:r>
     </w:p>
     <w:p>
       <w:pPr>
         <w:pStyle w:val="Titre2"/>
       </w:pPr>
-      <w:bookmarkStart w:id="3" w:name="_Toc27639523"/>
+      <w:bookmarkStart w:id="2" w:name="_Toc27661191"/>
       <w:r>
         <w:t>Définition</w:t>
       </w:r>
-      <w:bookmarkEnd w:id="3"/>
+      <w:bookmarkEnd w:id="2"/>
     </w:p>
     <w:p>
       <w:r>
@@ -2687,15 +2783,36 @@
     </w:p>
     <w:p>
       <w:r>
-        <w:t xml:space="preserve">Une question apparait ensuite qu’est-ce qu’un avion, le Larousse à encore une fois la réponse à cette question, Il s’agit d’après eux d’un </w:t>
-      </w:r>
-      <w:r>
-        <w:t>appareil de navigation aérienne plus lourd que l'air, muni d'ailes et propulsé par un ou plusieurs moteurs.</w:t>
-      </w:r>
-    </w:p>
-    <w:p>
-      <w:r>
-        <w:t>On peut donc dire qu’un drone est un appareil de navigation plus lourds que l’air, muni d’ailes et propulsé par un ou plusieurs moteurs qui sont télécommandé.</w:t>
+        <w:t xml:space="preserve">Une question </w:t>
+      </w:r>
+      <w:r>
+        <w:t xml:space="preserve">apparait ensuite qu’est-ce qu’un avion, le Larousse à encore une fois la réponse à cette question, </w:t>
+      </w:r>
+      <w:r>
+        <w:t>i</w:t>
+      </w:r>
+      <w:r>
+        <w:t>l s’agit d’après eux d’un</w:t>
+      </w:r>
+      <w:r>
+        <w:t xml:space="preserve"> « appareil de navigation aérienne plus lourd que l'air, muni d'ailes et propulsé par un ou plusieurs </w:t>
+      </w:r>
+      <w:r>
+        <w:t>moteurs »</w:t>
+      </w:r>
+      <w:r>
+        <w:t>.</w:t>
+      </w:r>
+    </w:p>
+    <w:p>
+      <w:r>
+        <w:t>On peut donc dire qu’un drone est un appareil de navigation plus lourds que l’air, muni d’ailes et propulsé par un ou plusieurs moteurs qui sont télécommandé</w:t>
+      </w:r>
+      <w:r>
+        <w:t xml:space="preserve"> afin de réaliser des tâches diverses</w:t>
+      </w:r>
+      <w:r>
+        <w:t>.</w:t>
       </w:r>
     </w:p>
     <w:p/>
@@ -2703,13 +2820,24 @@
       <w:pPr>
         <w:pStyle w:val="Titre2"/>
       </w:pPr>
-      <w:bookmarkStart w:id="4" w:name="_Toc27639524"/>
+      <w:bookmarkStart w:id="3" w:name="_Toc27661192"/>
       <w:r>
         <w:t>Fonctionnement</w:t>
       </w:r>
-      <w:bookmarkEnd w:id="4"/>
-    </w:p>
-    <w:p>
+      <w:bookmarkEnd w:id="3"/>
+    </w:p>
+    <w:p>
+      <w:r>
+        <w:t xml:space="preserve">Maintenant que l’on </w:t>
+      </w:r>
+      <w:proofErr w:type="spellStart"/>
+      <w:r>
+        <w:t>à</w:t>
+      </w:r>
+      <w:proofErr w:type="spellEnd"/>
+      <w:r>
+        <w:t xml:space="preserve"> défini ce qu’est un drone intéressons-nous à son fonctionnement. </w:t>
+      </w:r>
       <w:r>
         <w:t>Il existe deux types de drones :</w:t>
       </w:r>
@@ -2771,11 +2899,11 @@
       <w:pPr>
         <w:pStyle w:val="Titre3"/>
       </w:pPr>
-      <w:bookmarkStart w:id="5" w:name="_Toc27639525"/>
+      <w:bookmarkStart w:id="4" w:name="_Toc27661193"/>
       <w:r>
         <w:t>Drone à 4 hélices</w:t>
       </w:r>
-      <w:bookmarkEnd w:id="5"/>
+      <w:bookmarkEnd w:id="4"/>
     </w:p>
     <w:p>
       <w:r>
@@ -2834,29 +2962,16 @@
                             <w:r>
                               <w:t xml:space="preserve">Figure </w:t>
                             </w:r>
+                            <w:fldSimple w:instr=" SEQ Figure \* ARABIC ">
+                              <w:r>
+                                <w:rPr>
+                                  <w:noProof/>
+                                </w:rPr>
+                                <w:t>1</w:t>
+                              </w:r>
+                            </w:fldSimple>
                             <w:r>
-                              <w:fldChar w:fldCharType="begin"/>
-                            </w:r>
-                            <w:r>
-                              <w:instrText xml:space="preserve"> SEQ Figure \* ARABIC </w:instrText>
-                            </w:r>
-                            <w:r>
-                              <w:fldChar w:fldCharType="separate"/>
-                            </w:r>
-                            <w:r>
-                              <w:rPr>
-                                <w:noProof/>
-                              </w:rPr>
-                              <w:t>1</w:t>
-                            </w:r>
-                            <w:r>
-                              <w:rPr>
-                                <w:noProof/>
-                              </w:rPr>
-                              <w:fldChar w:fldCharType="end"/>
-                            </w:r>
-                            <w:r>
-                              <w:t xml:space="preserve"> - Drone à 4 Hélices et sens de rotation</w:t>
+                              <w:t xml:space="preserve"> - Drone à 4 hélices et leurs sens de rotation</w:t>
                             </w:r>
                           </w:p>
                         </w:txbxContent>
@@ -2892,29 +3007,16 @@
                       <w:r>
                         <w:t xml:space="preserve">Figure </w:t>
                       </w:r>
+                      <w:fldSimple w:instr=" SEQ Figure \* ARABIC ">
+                        <w:r>
+                          <w:rPr>
+                            <w:noProof/>
+                          </w:rPr>
+                          <w:t>1</w:t>
+                        </w:r>
+                      </w:fldSimple>
                       <w:r>
-                        <w:fldChar w:fldCharType="begin"/>
-                      </w:r>
-                      <w:r>
-                        <w:instrText xml:space="preserve"> SEQ Figure \* ARABIC </w:instrText>
-                      </w:r>
-                      <w:r>
-                        <w:fldChar w:fldCharType="separate"/>
-                      </w:r>
-                      <w:r>
-                        <w:rPr>
-                          <w:noProof/>
-                        </w:rPr>
-                        <w:t>1</w:t>
-                      </w:r>
-                      <w:r>
-                        <w:rPr>
-                          <w:noProof/>
-                        </w:rPr>
-                        <w:fldChar w:fldCharType="end"/>
-                      </w:r>
-                      <w:r>
-                        <w:t xml:space="preserve"> - Drone à 4 Hélices et sens de rotation</w:t>
+                        <w:t xml:space="preserve"> - Drone à 4 hélices et leurs sens de rotation</w:t>
                       </w:r>
                     </w:p>
                   </w:txbxContent>
@@ -3960,14 +4062,14 @@
         <w:t>générer</w:t>
       </w:r>
       <w:r>
-        <w:t xml:space="preserve"> une force égale à la force gravitationnelle appliqué au drone. Pouvoir s’élever est intéressant, mais le point essentiel des drones à 4 moteurs sont leurs mobilités, et pour atteindre une très grande mobilité chacun des moteurs est géré individuellement. Ainsi pour tourner sur lui-même à droite </w:t>
-      </w:r>
-      <w:r>
-        <w:t xml:space="preserve">l’hélice </w:t>
+        <w:t xml:space="preserve"> une </w:t>
       </w:r>
       <w:r>
         <w:lastRenderedPageBreak/>
-        <w:t xml:space="preserve">numéro 1 va ralentir légèrement ce qui va avoir pour effet d’avoir les hélices 2 et 3 qui tournent 2 fois plus vite dans le sens opposé de l’hélice 4. </w:t>
+        <w:t xml:space="preserve">force égale à la force gravitationnelle appliqué au drone. Pouvoir s’élever est intéressant, mais le point essentiel des drones à 4 moteurs sont leurs mobilités, et pour atteindre une très grande mobilité chacun des moteurs est géré individuellement. Ainsi pour tourner sur lui-même à droite </w:t>
+      </w:r>
+      <w:r>
+        <w:t xml:space="preserve">l’hélice numéro 1 va ralentir légèrement ce qui va avoir pour effet d’avoir les hélices 2 et 3 qui tournent 2 fois plus vite dans le sens opposé de l’hélice 4. </w:t>
       </w:r>
     </w:p>
     <w:p>
@@ -4003,32 +4105,22 @@
       </w:r>
       <w:r>
         <w:t xml:space="preserve">u drone d’avancer ou de reculer, les deux mouvements étant identique mais inversé. </w:t>
-      </w:r>
-    </w:p>
-    <w:p>
-      <w:pPr>
-        <w:jc w:val="left"/>
-        <w:rPr>
-          <w:rFonts w:asciiTheme="majorHAnsi" w:eastAsiaTheme="majorEastAsia" w:hAnsiTheme="majorHAnsi" w:cstheme="majorBidi"/>
-          <w:color w:val="1F3763" w:themeColor="accent1" w:themeShade="7F"/>
-          <w:sz w:val="24"/>
-          <w:szCs w:val="24"/>
-        </w:rPr>
-      </w:pPr>
-      <w:r>
-        <w:br w:type="page"/>
       </w:r>
     </w:p>
     <w:p>
       <w:pPr>
         <w:pStyle w:val="Titre3"/>
       </w:pPr>
-      <w:bookmarkStart w:id="6" w:name="_Toc27639526"/>
-      <w:r>
-        <w:lastRenderedPageBreak/>
+    </w:p>
+    <w:p>
+      <w:pPr>
+        <w:pStyle w:val="Titre3"/>
+      </w:pPr>
+      <w:bookmarkStart w:id="5" w:name="_Toc27661194"/>
+      <w:r>
         <w:t>Drone à ailes</w:t>
       </w:r>
-      <w:bookmarkEnd w:id="6"/>
+      <w:bookmarkEnd w:id="5"/>
     </w:p>
     <w:p>
       <w:r>
@@ -4386,27 +4478,14 @@
       <w:r>
         <w:t xml:space="preserve">Figure </w:t>
       </w:r>
-      <w:r>
-        <w:fldChar w:fldCharType="begin"/>
-      </w:r>
-      <w:r>
-        <w:instrText xml:space="preserve"> SEQ Figure \* ARABIC </w:instrText>
-      </w:r>
-      <w:r>
-        <w:fldChar w:fldCharType="separate"/>
-      </w:r>
-      <w:r>
-        <w:rPr>
-          <w:noProof/>
-        </w:rPr>
-        <w:t>2</w:t>
-      </w:r>
-      <w:r>
-        <w:rPr>
-          <w:noProof/>
-        </w:rPr>
-        <w:fldChar w:fldCharType="end"/>
-      </w:r>
+      <w:fldSimple w:instr=" SEQ Figure \* ARABIC ">
+        <w:r>
+          <w:rPr>
+            <w:noProof/>
+          </w:rPr>
+          <w:t>2</w:t>
+        </w:r>
+      </w:fldSimple>
       <w:r>
         <w:t xml:space="preserve"> Forces appliqués à un objet en vol</w:t>
       </w:r>
@@ -4555,6 +4634,7 @@
         <w:rPr>
           <w:noProof/>
         </w:rPr>
+        <w:lastRenderedPageBreak/>
         <mc:AlternateContent>
           <mc:Choice Requires="wpc">
             <w:drawing>
@@ -5203,27 +5283,14 @@
       <w:r>
         <w:t xml:space="preserve">Figure </w:t>
       </w:r>
-      <w:r>
-        <w:fldChar w:fldCharType="begin"/>
-      </w:r>
-      <w:r>
-        <w:instrText xml:space="preserve"> SEQ Figure \* ARABIC </w:instrText>
-      </w:r>
-      <w:r>
-        <w:fldChar w:fldCharType="separate"/>
-      </w:r>
-      <w:r>
-        <w:rPr>
-          <w:noProof/>
-        </w:rPr>
-        <w:t>3</w:t>
-      </w:r>
-      <w:r>
-        <w:rPr>
-          <w:noProof/>
-        </w:rPr>
-        <w:fldChar w:fldCharType="end"/>
-      </w:r>
+      <w:fldSimple w:instr=" SEQ Figure \* ARABIC ">
+        <w:r>
+          <w:rPr>
+            <w:noProof/>
+          </w:rPr>
+          <w:t>3</w:t>
+        </w:r>
+      </w:fldSimple>
       <w:r>
         <w:t xml:space="preserve"> - Positions des volets d'aile</w:t>
       </w:r>
@@ -5243,11 +5310,7 @@
         <w:t>que l’on souhaite emprunter. Pour le décollage, les volets des 2 ailes seront dans la position 2,</w:t>
       </w:r>
       <w:r>
-        <w:t xml:space="preserve"> cette action à pour effet d’augmenter ma Portance de l’appareil et donc de l’élever dans les airs. Si l’on souhaite faire tourner le drone à gauche alors on mettra le volet de l’aile gauche en position 3 ce qui maintient la portance </w:t>
-      </w:r>
-      <w:r>
-        <w:lastRenderedPageBreak/>
-        <w:t xml:space="preserve">au même niveau et le volet droit en position 2, cette combinaison permet de tourner à gauche et la position inverse, volet droite en position 3 et volet gauche en position 2, permet de tourner à droite. Pour voler tout droit les </w:t>
+        <w:t xml:space="preserve"> cette action à pour effet d’augmenter ma Portance de l’appareil et donc de l’élever dans les airs. Si l’on souhaite faire tourner le drone à gauche alors on mettra le volet de l’aile gauche en position 3 ce qui maintient la portance au même niveau et le volet droit en position 2, cette combinaison permet de tourner à gauche et la position inverse, volet droite en position 3 et volet gauche en position 2, permet de tourner à droite. Pour voler tout droit les </w:t>
       </w:r>
       <w:r>
         <w:t>deux volets doivent se trouver en position 3.</w:t>
@@ -5270,7 +5333,13 @@
         <w:t>atterrissage</w:t>
       </w:r>
       <w:r>
-        <w:t xml:space="preserve"> le drone ou l’avion devra se trouver dans la même position qu’au </w:t>
+        <w:t xml:space="preserve"> le drone ou l’avion devra se trouver dans la même position</w:t>
+      </w:r>
+      <w:r>
+        <w:t xml:space="preserve"> (angle)</w:t>
+      </w:r>
+      <w:r>
+        <w:t xml:space="preserve"> qu’au </w:t>
       </w:r>
       <w:r>
         <w:t xml:space="preserve">décollage, la seule différence sera que </w:t>
@@ -5287,17 +5356,31 @@
       <w:r>
         <w:t xml:space="preserve"> afin de permettre la descente en douceur.</w:t>
       </w:r>
-    </w:p>
-    <w:p/>
+      <w:r>
+        <w:t xml:space="preserve"> De plus, l’</w:t>
+      </w:r>
+      <w:r>
+        <w:t>atterrissage</w:t>
+      </w:r>
+      <w:r>
+        <w:t xml:space="preserve"> comme le décollage devront être </w:t>
+      </w:r>
+      <w:r>
+        <w:t>exécuté</w:t>
+      </w:r>
+      <w:r>
+        <w:t xml:space="preserve"> sur une piste</w:t>
+      </w:r>
+    </w:p>
     <w:p>
       <w:pPr>
         <w:pStyle w:val="Titre2"/>
       </w:pPr>
-      <w:bookmarkStart w:id="7" w:name="_Toc27639527"/>
+      <w:bookmarkStart w:id="6" w:name="_Toc27661195"/>
       <w:r>
         <w:t>Le contrôle</w:t>
       </w:r>
-      <w:bookmarkEnd w:id="7"/>
+      <w:bookmarkEnd w:id="6"/>
     </w:p>
     <w:p>
       <w:r>
@@ -5376,35 +5459,53 @@
         <w:t xml:space="preserve"> Les drones avec des itinéraires programmés eux ne sont limités que par l’autonomie de leur batterie.</w:t>
       </w:r>
     </w:p>
-    <w:p/>
     <w:p>
       <w:pPr>
         <w:jc w:val="left"/>
       </w:pPr>
-      <w:r>
-        <w:br w:type="page"/>
-      </w:r>
     </w:p>
     <w:p>
       <w:pPr>
         <w:pStyle w:val="Titre2"/>
       </w:pPr>
-      <w:bookmarkStart w:id="8" w:name="_Toc27639528"/>
-      <w:r>
-        <w:lastRenderedPageBreak/>
+      <w:bookmarkStart w:id="7" w:name="_Toc27661196"/>
+      <w:r>
         <w:t>Capteurs</w:t>
       </w:r>
-      <w:bookmarkEnd w:id="8"/>
+      <w:bookmarkEnd w:id="7"/>
+    </w:p>
+    <w:p>
+      <w:r>
+        <w:t>Les drones ne sont pas composés uniquement d’hélices ou d’ailes, pour qu’ils fonctionnent correctement ils ont besoins de nombreux capteurs qui ont tous une utilité différente</w:t>
+      </w:r>
+      <w:r>
+        <w:t>.</w:t>
+      </w:r>
+      <w:r>
+        <w:t xml:space="preserve"> Ces capteurs servent au système</w:t>
+      </w:r>
+      <w:r>
+        <w:t xml:space="preserve"> interne au drone</w:t>
+      </w:r>
+      <w:r>
+        <w:t xml:space="preserve"> à faire </w:t>
+      </w:r>
+      <w:r>
+        <w:t>les dernières modifications nécessaires</w:t>
+      </w:r>
+      <w:r>
+        <w:t xml:space="preserve"> au bon déroulement du vol.</w:t>
+      </w:r>
     </w:p>
     <w:p>
       <w:pPr>
         <w:pStyle w:val="Titre3"/>
       </w:pPr>
-      <w:bookmarkStart w:id="9" w:name="_Toc27639529"/>
+      <w:bookmarkStart w:id="8" w:name="_Toc27661197"/>
       <w:r>
         <w:t>Baromètre</w:t>
       </w:r>
-      <w:bookmarkEnd w:id="9"/>
+      <w:bookmarkEnd w:id="8"/>
     </w:p>
     <w:p>
       <w:r>
@@ -5421,11 +5522,12 @@
       <w:pPr>
         <w:pStyle w:val="Titre3"/>
       </w:pPr>
-      <w:bookmarkStart w:id="10" w:name="_Toc27639530"/>
-      <w:r>
+      <w:bookmarkStart w:id="9" w:name="_Toc27661198"/>
+      <w:r>
+        <w:lastRenderedPageBreak/>
         <w:t>Gyroscope</w:t>
       </w:r>
-      <w:bookmarkEnd w:id="10"/>
+      <w:bookmarkEnd w:id="9"/>
     </w:p>
     <w:p>
       <w:r>
@@ -5469,11 +5571,11 @@
       <w:pPr>
         <w:pStyle w:val="Titre3"/>
       </w:pPr>
-      <w:bookmarkStart w:id="11" w:name="_Toc27639531"/>
+      <w:bookmarkStart w:id="10" w:name="_Toc27661199"/>
       <w:r>
         <w:t>Magnétomètre</w:t>
       </w:r>
-      <w:bookmarkEnd w:id="11"/>
+      <w:bookmarkEnd w:id="10"/>
       <w:r>
         <w:t xml:space="preserve"> </w:t>
       </w:r>
@@ -5514,11 +5616,11 @@
       <w:pPr>
         <w:pStyle w:val="Titre3"/>
       </w:pPr>
-      <w:bookmarkStart w:id="12" w:name="_Toc27639532"/>
+      <w:bookmarkStart w:id="11" w:name="_Toc27661200"/>
       <w:r>
         <w:t>Accéléromètre</w:t>
       </w:r>
-      <w:bookmarkEnd w:id="12"/>
+      <w:bookmarkEnd w:id="11"/>
     </w:p>
     <w:p>
       <w:r>
@@ -5555,11 +5657,11 @@
       <w:pPr>
         <w:pStyle w:val="Titre3"/>
       </w:pPr>
-      <w:bookmarkStart w:id="13" w:name="_Toc27639533"/>
+      <w:bookmarkStart w:id="12" w:name="_Toc27661201"/>
       <w:r>
         <w:t>GPS</w:t>
       </w:r>
-      <w:bookmarkEnd w:id="13"/>
+      <w:bookmarkEnd w:id="12"/>
     </w:p>
     <w:p>
       <w:r>
@@ -5572,7 +5674,13 @@
         <w:t xml:space="preserve"> balises on de nombreuse utilité, par exemple on peut programmer un drone pour qu’il fasse un trajet très précis en lui</w:t>
       </w:r>
       <w:r>
-        <w:t xml:space="preserve">. Le système GPS est également utilisé car les drones sont </w:t>
+        <w:t xml:space="preserve">. Le système GPS est également utilisé </w:t>
+      </w:r>
+      <w:r>
+        <w:t>lorsque</w:t>
+      </w:r>
+      <w:r>
+        <w:t xml:space="preserve"> les drones sont </w:t>
       </w:r>
       <w:r>
         <w:t>contrôlés</w:t>
@@ -5584,44 +5692,45 @@
         <w:t>souhaite</w:t>
       </w:r>
       <w:r>
-        <w:t xml:space="preserve"> connaître leurs positions.</w:t>
-      </w:r>
-    </w:p>
-    <w:p>
-      <w:r>
-        <w:br w:type="page"/>
-      </w:r>
-    </w:p>
+        <w:t xml:space="preserve"> connaître leurs positions</w:t>
+      </w:r>
+      <w:r>
+        <w:t xml:space="preserve"> afin de les faire revenir</w:t>
+      </w:r>
+      <w:r>
+        <w:t>.</w:t>
+      </w:r>
+    </w:p>
+    <w:p/>
     <w:p>
       <w:pPr>
         <w:pStyle w:val="Titre1"/>
       </w:pPr>
-      <w:bookmarkStart w:id="14" w:name="_Toc27639534"/>
-      <w:r>
-        <w:lastRenderedPageBreak/>
+      <w:bookmarkStart w:id="13" w:name="_Toc27661202"/>
+      <w:r>
         <w:t>Camera</w:t>
       </w:r>
-      <w:bookmarkEnd w:id="14"/>
+      <w:bookmarkEnd w:id="13"/>
     </w:p>
     <w:p>
       <w:pPr>
         <w:pStyle w:val="Titre2"/>
       </w:pPr>
-      <w:bookmarkStart w:id="15" w:name="_Toc27639535"/>
+      <w:bookmarkStart w:id="14" w:name="_Toc27661203"/>
       <w:r>
         <w:t>Optique</w:t>
       </w:r>
-      <w:bookmarkEnd w:id="15"/>
+      <w:bookmarkEnd w:id="14"/>
     </w:p>
     <w:p>
       <w:pPr>
         <w:pStyle w:val="Titre3"/>
       </w:pPr>
-      <w:bookmarkStart w:id="16" w:name="_Toc27639536"/>
+      <w:bookmarkStart w:id="15" w:name="_Toc27661204"/>
       <w:r>
         <w:t>Normale</w:t>
       </w:r>
-      <w:bookmarkEnd w:id="16"/>
+      <w:bookmarkEnd w:id="15"/>
     </w:p>
     <w:p>
       <w:r>
@@ -5644,39 +5753,174 @@
       <w:pPr>
         <w:pStyle w:val="Titre3"/>
       </w:pPr>
-      <w:bookmarkStart w:id="17" w:name="_Toc27639537"/>
-      <w:r>
+      <w:bookmarkStart w:id="16" w:name="_Toc27661205"/>
+      <w:r>
+        <w:lastRenderedPageBreak/>
         <w:t>Thermique</w:t>
       </w:r>
-      <w:bookmarkEnd w:id="17"/>
-    </w:p>
-    <w:p/>
-    <w:p/>
+      <w:bookmarkEnd w:id="16"/>
+    </w:p>
+    <w:p>
+      <w:r>
+        <w:t xml:space="preserve">Les drones peuvent, à la place d’avoir une caméra ordinaire, être équipé d’une caméra thermique qui sert à mesurer </w:t>
+      </w:r>
+      <w:r>
+        <w:t>« les plus infimes </w:t>
+      </w:r>
+      <w:r>
+        <w:rPr>
+          <w:rStyle w:val="Accentuation"/>
+        </w:rPr>
+        <w:t>variations</w:t>
+      </w:r>
+      <w:r>
+        <w:t xml:space="preserve"> de chaleur – de l'ordre de seulement 0,01 ºC » et renvoie une image montrant </w:t>
+      </w:r>
+      <w:r>
+        <w:t xml:space="preserve">la température en degrés </w:t>
+      </w:r>
+      <w:r>
+        <w:t>grâce aux</w:t>
+      </w:r>
+      <w:r>
+        <w:t xml:space="preserve"> images prises à l’aide de cette caméra. </w:t>
+      </w:r>
+      <w:r>
+        <w:t xml:space="preserve">Ce dispositif est possible car tous objets émettent une énergie thermique. </w:t>
+      </w:r>
+      <w:r>
+        <w:t xml:space="preserve">Cet </w:t>
+      </w:r>
+      <w:r>
+        <w:t>objectif permet notamment d’inspecter les lignes électriques, recherche des rescapés par la chaleur que le corps humain dégage en cas d’accident</w:t>
+      </w:r>
+      <w:r>
+        <w:t xml:space="preserve"> mais également savoir l’origine d’un feu ou </w:t>
+      </w:r>
+      <w:r>
+        <w:t>s’il</w:t>
+      </w:r>
+      <w:r>
+        <w:t xml:space="preserve"> est bien éteint pour les pompiers</w:t>
+      </w:r>
+      <w:r>
+        <w:t xml:space="preserve">. Il donne aussi la </w:t>
+      </w:r>
+      <w:r>
+        <w:t>possibilité</w:t>
+      </w:r>
+      <w:r>
+        <w:t xml:space="preserve"> de </w:t>
+      </w:r>
+      <w:r>
+        <w:t xml:space="preserve">surveiller les champs afin de </w:t>
+      </w:r>
+      <w:r>
+        <w:t>déterminer</w:t>
+      </w:r>
+      <w:r>
+        <w:t xml:space="preserve"> quand un arrosage est nécessaire et dans quelle zone</w:t>
+      </w:r>
+      <w:r>
+        <w:t>.</w:t>
+      </w:r>
+      <w:r>
+        <w:t xml:space="preserve"> On peut également </w:t>
+      </w:r>
+      <w:r>
+        <w:t>mener une étude du sol.</w:t>
+      </w:r>
+    </w:p>
     <w:p>
       <w:pPr>
         <w:pStyle w:val="Titre3"/>
       </w:pPr>
-      <w:bookmarkStart w:id="18" w:name="_Toc27639538"/>
+      <w:bookmarkStart w:id="17" w:name="_Toc27661206"/>
       <w:r>
         <w:t>Infrarouge</w:t>
       </w:r>
-      <w:bookmarkEnd w:id="18"/>
-    </w:p>
-    <w:p/>
+      <w:bookmarkEnd w:id="17"/>
+    </w:p>
+    <w:p>
+      <w:r>
+        <w:t>Cette optique de caméra permet de capturer des images dans le noir. Son fonctionnement est le suivant, la caméra émet « un faisceau d'énergie proche de l'infrarouge, lequel devient perceptible lorsqu'il est renvoyé par un objet »</w:t>
+      </w:r>
+      <w:r>
+        <w:t>,</w:t>
+      </w:r>
+      <w:r>
+        <w:t xml:space="preserve"> une fois ce signal récupéré une image en noir et blanc est récupérable</w:t>
+      </w:r>
+      <w:r>
+        <w:t xml:space="preserve"> et affichable grâce à un traitement complexe</w:t>
+      </w:r>
+      <w:r>
+        <w:t>. Ce système a cependant quelques inconvénients comme la nécessité d’utilisé des contrastes prononcé</w:t>
+      </w:r>
+      <w:r>
+        <w:t>s</w:t>
+      </w:r>
+      <w:r>
+        <w:t xml:space="preserve"> </w:t>
+      </w:r>
+      <w:r>
+        <w:t xml:space="preserve">afin </w:t>
+      </w:r>
+      <w:r>
+        <w:t>d’obtenir une image suffisamment précise pour être identifiable.</w:t>
+      </w:r>
+    </w:p>
     <w:p>
       <w:pPr>
         <w:pStyle w:val="Titre2"/>
       </w:pPr>
-      <w:bookmarkStart w:id="19" w:name="_Toc27639539"/>
+      <w:bookmarkStart w:id="18" w:name="_Toc27661207"/>
       <w:r>
         <w:t>Montage</w:t>
       </w:r>
-      <w:bookmarkEnd w:id="19"/>
+      <w:bookmarkEnd w:id="18"/>
+    </w:p>
+    <w:p>
+      <w:r>
+        <w:t xml:space="preserve">Il existe deux types de montage de caméra. Tous d’abord, il y a le montage fixe, une caméra est </w:t>
+      </w:r>
+      <w:r>
+        <w:t>intégrée</w:t>
+      </w:r>
+      <w:r>
+        <w:t xml:space="preserve"> au drone et nous permets de voir précisément ce que le drone verrait </w:t>
+      </w:r>
+      <w:r>
+        <w:t>s’il</w:t>
+      </w:r>
+      <w:r>
+        <w:t xml:space="preserve"> était un oiseau</w:t>
+      </w:r>
+      <w:r>
+        <w:t>, on a ainsi une vue depuis l’avant de l’appareil</w:t>
+      </w:r>
+      <w:r>
+        <w:t xml:space="preserve"> vers l’endroit où l’on se </w:t>
+      </w:r>
+      <w:r>
+        <w:t>dirige</w:t>
+      </w:r>
+      <w:r>
+        <w:t>. Deuxièmement, il existe un montage moins répandu</w:t>
+      </w:r>
+      <w:r>
+        <w:t xml:space="preserve"> car il est plus destiné aux professionnels et il s’agit d’un montage que l’on pourrait qualifier de dynamique. Ce montage</w:t>
+      </w:r>
+      <w:r>
+        <w:t xml:space="preserve"> place la caméra en dessous du drone et l’installation fait qu’il est possible de faire pivoter la caméra afin de pouvoir observer la direction que l’on souhaite sans avoir besoin de tourner le drone.</w:t>
+      </w:r>
+      <w:r>
+        <w:t xml:space="preserve"> </w:t>
+      </w:r>
     </w:p>
     <w:p/>
     <w:p/>
     <w:p/>
-    <w:p/>
     <w:p>
       <w:pPr>
         <w:jc w:val="left"/>
@@ -5689,22 +5933,22 @@
       <w:pPr>
         <w:pStyle w:val="Titre1"/>
       </w:pPr>
-      <w:bookmarkStart w:id="20" w:name="_Toc27639540"/>
+      <w:bookmarkStart w:id="19" w:name="_Toc27661208"/>
       <w:r>
         <w:lastRenderedPageBreak/>
         <w:t>Stockage</w:t>
       </w:r>
-      <w:bookmarkEnd w:id="20"/>
+      <w:bookmarkEnd w:id="19"/>
     </w:p>
     <w:p>
       <w:pPr>
         <w:pStyle w:val="Titre3"/>
       </w:pPr>
-      <w:bookmarkStart w:id="21" w:name="_Toc27639541"/>
+      <w:bookmarkStart w:id="20" w:name="_Toc27661209"/>
       <w:r>
         <w:t>Hardware</w:t>
       </w:r>
-      <w:bookmarkEnd w:id="21"/>
+      <w:bookmarkEnd w:id="20"/>
     </w:p>
     <w:p>
       <w:r>
@@ -5802,11 +6046,11 @@
       <w:pPr>
         <w:pStyle w:val="Titre3"/>
       </w:pPr>
-      <w:bookmarkStart w:id="22" w:name="_Toc27639542"/>
+      <w:bookmarkStart w:id="21" w:name="_Toc27661210"/>
       <w:r>
         <w:t>Cloud</w:t>
       </w:r>
-      <w:bookmarkEnd w:id="22"/>
+      <w:bookmarkEnd w:id="21"/>
     </w:p>
     <w:p>
       <w:r>
@@ -5893,22 +6137,22 @@
       <w:pPr>
         <w:pStyle w:val="Titre1"/>
       </w:pPr>
-      <w:bookmarkStart w:id="23" w:name="_Toc27639543"/>
+      <w:bookmarkStart w:id="22" w:name="_Toc27661211"/>
       <w:r>
         <w:lastRenderedPageBreak/>
         <w:t>Applications</w:t>
       </w:r>
-      <w:bookmarkEnd w:id="23"/>
+      <w:bookmarkEnd w:id="22"/>
     </w:p>
     <w:p>
       <w:pPr>
         <w:pStyle w:val="Titre2"/>
       </w:pPr>
-      <w:bookmarkStart w:id="24" w:name="_Toc27639544"/>
+      <w:bookmarkStart w:id="23" w:name="_Toc27661212"/>
       <w:r>
         <w:t>Livraison</w:t>
       </w:r>
-      <w:bookmarkEnd w:id="24"/>
+      <w:bookmarkEnd w:id="23"/>
     </w:p>
     <w:p>
       <w:r>
@@ -5964,11 +6208,11 @@
       <w:pPr>
         <w:pStyle w:val="Titre2"/>
       </w:pPr>
-      <w:bookmarkStart w:id="25" w:name="_Toc27639545"/>
+      <w:bookmarkStart w:id="24" w:name="_Toc27661213"/>
       <w:r>
         <w:t>Loisirs</w:t>
       </w:r>
-      <w:bookmarkEnd w:id="25"/>
+      <w:bookmarkEnd w:id="24"/>
     </w:p>
     <w:p>
       <w:r>
@@ -6001,11 +6245,11 @@
       <w:pPr>
         <w:pStyle w:val="Titre2"/>
       </w:pPr>
-      <w:bookmarkStart w:id="26" w:name="_Toc27639546"/>
+      <w:bookmarkStart w:id="25" w:name="_Toc27661214"/>
       <w:r>
         <w:t>Militaire</w:t>
       </w:r>
-      <w:bookmarkEnd w:id="26"/>
+      <w:bookmarkEnd w:id="25"/>
     </w:p>
     <w:p>
       <w:r>
@@ -6048,14 +6292,14 @@
       <w:pPr>
         <w:pStyle w:val="Titre2"/>
       </w:pPr>
-      <w:bookmarkStart w:id="27" w:name="_Toc27639547"/>
+      <w:bookmarkStart w:id="26" w:name="_Toc27661215"/>
       <w:r>
         <w:t>Cartographie</w:t>
       </w:r>
       <w:r>
         <w:t xml:space="preserve"> 3D</w:t>
       </w:r>
-      <w:bookmarkEnd w:id="27"/>
+      <w:bookmarkEnd w:id="26"/>
     </w:p>
     <w:p>
       <w:r>
@@ -6153,11 +6397,11 @@
       <w:pPr>
         <w:pStyle w:val="Titre2"/>
       </w:pPr>
-      <w:bookmarkStart w:id="28" w:name="_Toc27639548"/>
+      <w:bookmarkStart w:id="27" w:name="_Toc27661216"/>
       <w:r>
         <w:t>Santé</w:t>
       </w:r>
-      <w:bookmarkEnd w:id="28"/>
+      <w:bookmarkEnd w:id="27"/>
     </w:p>
     <w:p>
       <w:r>
@@ -6253,11 +6497,11 @@
       <w:pPr>
         <w:pStyle w:val="Titre2"/>
       </w:pPr>
-      <w:bookmarkStart w:id="29" w:name="_Toc27639549"/>
+      <w:bookmarkStart w:id="28" w:name="_Toc27661217"/>
       <w:r>
         <w:t>Déployer la couverture réseau</w:t>
       </w:r>
-      <w:bookmarkEnd w:id="29"/>
+      <w:bookmarkEnd w:id="28"/>
     </w:p>
     <w:p>
       <w:r>
@@ -6339,11 +6583,11 @@
       <w:pPr>
         <w:pStyle w:val="Titre2"/>
       </w:pPr>
-      <w:bookmarkStart w:id="30" w:name="_Toc27639550"/>
+      <w:bookmarkStart w:id="29" w:name="_Toc27661218"/>
       <w:r>
         <w:t>L’agriculture</w:t>
       </w:r>
-      <w:bookmarkEnd w:id="30"/>
+      <w:bookmarkEnd w:id="29"/>
     </w:p>
     <w:p>
       <w:r>
@@ -6388,12 +6632,12 @@
       <w:pPr>
         <w:pStyle w:val="Titre2"/>
       </w:pPr>
-      <w:bookmarkStart w:id="31" w:name="_Toc27639551"/>
+      <w:bookmarkStart w:id="30" w:name="_Toc27661219"/>
       <w:r>
         <w:lastRenderedPageBreak/>
         <w:t>Sport</w:t>
       </w:r>
-      <w:bookmarkEnd w:id="31"/>
+      <w:bookmarkEnd w:id="30"/>
     </w:p>
     <w:p>
       <w:r>
@@ -6446,17 +6690,146 @@
       <w:pPr>
         <w:pStyle w:val="Titre1"/>
       </w:pPr>
-      <w:bookmarkStart w:id="32" w:name="_Toc27639552"/>
+      <w:bookmarkStart w:id="31" w:name="_Toc27661220"/>
       <w:r>
         <w:lastRenderedPageBreak/>
         <w:t>Conclusion &amp;&amp; Ouverture</w:t>
       </w:r>
+      <w:bookmarkEnd w:id="31"/>
+      <w:r>
+        <w:t xml:space="preserve"> </w:t>
+      </w:r>
+    </w:p>
+    <w:p>
+      <w:r>
+        <w:t>On a donc pu voir que les drones peuvent soit avoir quatre hélices</w:t>
+      </w:r>
+      <w:r>
+        <w:t xml:space="preserve">, le mouvement </w:t>
+      </w:r>
+      <w:r>
+        <w:t>se</w:t>
+      </w:r>
+      <w:r>
+        <w:t xml:space="preserve"> fait en changeant la puissance de chacune des hélices,</w:t>
+      </w:r>
+      <w:r>
+        <w:t xml:space="preserve"> soit deux ailes</w:t>
+      </w:r>
+      <w:r>
+        <w:t xml:space="preserve">, le changement de direction se fait alors en changeant l’inclinaison des volets fixés aux ailes et la vitesse est géré par l’hélice. </w:t>
+      </w:r>
+      <w:r>
+        <w:t>Leurs fonctionnements différents</w:t>
+      </w:r>
+      <w:r>
+        <w:t xml:space="preserve"> totalement mais leur contrôle et les capteurs qu’il</w:t>
+      </w:r>
+      <w:r>
+        <w:t>s</w:t>
+      </w:r>
+      <w:r>
+        <w:t xml:space="preserve"> utilise</w:t>
+      </w:r>
+      <w:r>
+        <w:t>nt</w:t>
+      </w:r>
+      <w:r>
+        <w:t xml:space="preserve"> tels que le baromètre, le magnétomètre, </w:t>
+      </w:r>
+      <w:r>
+        <w:t xml:space="preserve">le gyroscope, </w:t>
+      </w:r>
+      <w:r>
+        <w:t>l’accéléromètre</w:t>
+      </w:r>
+      <w:r>
+        <w:t xml:space="preserve"> et le </w:t>
+      </w:r>
+      <w:r>
+        <w:t>GPS sont</w:t>
+      </w:r>
+      <w:r>
+        <w:t xml:space="preserve"> les mêmes</w:t>
+      </w:r>
+      <w:r>
+        <w:t>, ces capteurs servent à analyser où se tro</w:t>
+      </w:r>
+      <w:bookmarkStart w:id="32" w:name="_GoBack"/>
       <w:bookmarkEnd w:id="32"/>
       <w:r>
+        <w:t xml:space="preserve">uve le drone dans l’espace et à </w:t>
+      </w:r>
+      <w:r>
+        <w:t>faciliter</w:t>
+      </w:r>
+      <w:r>
+        <w:t xml:space="preserve"> sa stabilisation.</w:t>
+      </w:r>
+    </w:p>
+    <w:p>
+      <w:r>
+        <w:t>On a ensuite vu les appareils optiques des drones qui vont d’une caméra 720p sur un montage fixe fait pour les amateurs</w:t>
+      </w:r>
+      <w:r>
+        <w:t>,</w:t>
+      </w:r>
+      <w:r>
+        <w:t xml:space="preserve"> à une caméra 6k sur un axe pivotable sur commande fait pour les professionnels.</w:t>
+      </w:r>
+      <w:r>
+        <w:t xml:space="preserve"> Mais on a également vu qu’il existait des caméras thermiques et infrarouge fait pour prendre des images représentant la température des surfaces captés et aussi </w:t>
+      </w:r>
+      <w:r>
+        <w:t>pour prendre des clichés de nuit</w:t>
+      </w:r>
+      <w:r>
+        <w:t>.</w:t>
+      </w:r>
+    </w:p>
+    <w:p>
+      <w:r>
+        <w:t xml:space="preserve">Pour finir, on a vu que les drones sont utilisés dans de nombreux secteurs tels que la livraison avec l’exemple d’Amazon, dans l’Agriculture pour </w:t>
+      </w:r>
+      <w:r>
+        <w:t>déterminer</w:t>
+      </w:r>
+      <w:r>
         <w:t xml:space="preserve"> </w:t>
       </w:r>
-    </w:p>
-    <w:p/>
+      <w:r>
+        <w:t>quel type</w:t>
+      </w:r>
+      <w:r>
+        <w:t xml:space="preserve"> de culture est planté où et surveiller les cultures en cours, dans la Santé pour livrer médicaments et équipement de premier secours mais encore le sauvetage grâce aux caméras thermique, dans le Sport avec les courses de drones et bien d’autres domaines encore.</w:t>
+      </w:r>
+    </w:p>
+    <w:p>
+      <w:r>
+        <w:t>Les drones sont de plus en plus utilisés par tout le monde tant bien qu’un problème d’intrusion dans la vie privée commence</w:t>
+      </w:r>
+      <w:r>
+        <w:t xml:space="preserve"> à</w:t>
+      </w:r>
+      <w:r>
+        <w:t xml:space="preserve"> apparaitre dans la société on pourrait alors </w:t>
+      </w:r>
+      <w:r>
+        <w:t>se</w:t>
+      </w:r>
+      <w:r>
+        <w:t xml:space="preserve"> demander </w:t>
+      </w:r>
+      <w:r>
+        <w:t>quelles règlementations</w:t>
+      </w:r>
+      <w:r>
+        <w:t xml:space="preserve"> vont être mise en place par les gouvernements pour gérer cette question.</w:t>
+      </w:r>
+      <w:r>
+        <w:t xml:space="preserve"> </w:t>
+      </w:r>
+    </w:p>
     <w:p/>
     <w:p/>
     <w:p>
@@ -6471,7 +6844,7 @@
       <w:pPr>
         <w:pStyle w:val="Titre1"/>
       </w:pPr>
-      <w:bookmarkStart w:id="33" w:name="_Toc27639553"/>
+      <w:bookmarkStart w:id="33" w:name="_Toc27661221"/>
       <w:r>
         <w:lastRenderedPageBreak/>
         <w:t>Bibliographie</w:t>
@@ -6538,7 +6911,6 @@
         <w:docPartUnique/>
       </w:docPartObj>
     </w:sdtPr>
-    <w:sdtEndPr/>
     <w:sdtContent>
       <w:p>
         <w:pPr>
@@ -6580,7 +6952,6 @@
         <w:docPartUnique/>
       </w:docPartObj>
     </w:sdtPr>
-    <w:sdtEndPr/>
     <w:sdtContent>
       <w:p>
         <w:pPr>
@@ -7339,7 +7710,6 @@
   <w:style w:type="character" w:default="1" w:styleId="Policepardfaut">
     <w:name w:val="Default Paragraph Font"/>
     <w:uiPriority w:val="1"/>
-    <w:semiHidden/>
     <w:unhideWhenUsed/>
   </w:style>
   <w:style w:type="table" w:default="1" w:styleId="TableauNormal">
@@ -7596,6 +7966,22 @@
       <w:spacing w:after="0" w:line="240" w:lineRule="auto"/>
       <w:jc w:val="both"/>
     </w:pPr>
+  </w:style>
+  <w:style w:type="character" w:styleId="Accentuation">
+    <w:name w:val="Emphasis"/>
+    <w:basedOn w:val="Policepardfaut"/>
+    <w:uiPriority w:val="20"/>
+    <w:qFormat/>
+    <w:rsid w:val="00E730EE"/>
+    <w:rPr>
+      <w:i/>
+      <w:iCs/>
+    </w:rPr>
+  </w:style>
+  <w:style w:type="character" w:customStyle="1" w:styleId="lrzxr">
+    <w:name w:val="lrzxr"/>
+    <w:basedOn w:val="Policepardfaut"/>
+    <w:rsid w:val="00DF764A"/>
   </w:style>
 </w:styles>
 </file>
@@ -7900,7 +8286,7 @@
 </file>
 
 <file path=customXml/itemProps1.xml><?xml version="1.0" encoding="utf-8"?>
-<ds:datastoreItem xmlns:ds="http://schemas.openxmlformats.org/officeDocument/2006/customXml" ds:itemID="{6314746C-9F69-46D6-B825-CFEBD9D43FB6}">
+<ds:datastoreItem xmlns:ds="http://schemas.openxmlformats.org/officeDocument/2006/customXml" ds:itemID="{60788237-2934-430F-A615-D141B69E7B1F}">
   <ds:schemaRefs>
     <ds:schemaRef ds:uri="http://schemas.openxmlformats.org/officeDocument/2006/bibliography"/>
   </ds:schemaRefs>

</xml_diff>